<commit_message>
clean up codes and include more beer imgs
</commit_message>
<xml_diff>
--- a/Beer Scrum.docx
+++ b/Beer Scrum.docx
@@ -862,21 +862,33 @@
           <w:numId w:val="1"/>
         </w:numPr>
         <w:rPr>
-          <w:lang w:val="en-US"/>
-        </w:rPr>
-      </w:pPr>
-      <w:r>
-        <w:rPr>
+          <w:strike/>
+          <w:lang w:val="en-US"/>
+        </w:rPr>
+      </w:pPr>
+      <w:r>
+        <w:rPr>
+          <w:strike/>
           <w:lang w:val="en-US"/>
         </w:rPr>
         <w:t>Clickable content hint</w:t>
       </w:r>
       <w:r>
         <w:rPr>
+          <w:strike/>
           <w:lang w:val="en-US"/>
         </w:rPr>
         <w:t>: finger</w:t>
       </w:r>
+      <w:r>
+        <w:rPr>
+          <w:strike/>
+          <w:lang w:val="en-US"/>
+        </w:rPr>
+        <w:t>: use button Detail instead</w:t>
+      </w:r>
+      <w:bookmarkStart w:id="0" w:name="_GoBack"/>
+      <w:bookmarkEnd w:id="0"/>
     </w:p>
     <w:p>
       <w:pPr>
@@ -1506,147 +1518,151 @@
           <w:bCs/>
           <w:strike/>
         </w:rPr>
+        <w:t>:Thank you page that redirect to home and clear cart</w:t>
+      </w:r>
+    </w:p>
+    <w:p>
+      <w:pPr>
+        <w:pStyle w:val="ListParagraph"/>
+        <w:numPr>
+          <w:ilvl w:val="0"/>
+          <w:numId w:val="1"/>
+        </w:numPr>
+        <w:rPr>
+          <w:b/>
+          <w:bCs/>
+          <w:strike/>
+          <w:highlight w:val="yellow"/>
+        </w:rPr>
+      </w:pPr>
+      <w:r>
+        <w:rPr>
+          <w:b/>
+          <w:bCs/>
+          <w:strike/>
+          <w:highlight w:val="yellow"/>
+        </w:rPr>
+        <w:t xml:space="preserve">Submit to send form via </w:t>
+      </w:r>
+      <w:r>
+        <w:rPr>
+          <w:b/>
+          <w:bCs/>
+          <w:strike/>
+          <w:highlight w:val="yellow"/>
+        </w:rPr>
+        <w:t>POST</w:t>
+      </w:r>
+      <w:r>
+        <w:rPr>
+          <w:b/>
+          <w:bCs/>
+          <w:strike/>
+          <w:highlight w:val="yellow"/>
+        </w:rPr>
+        <w:t xml:space="preserve">: workaround with </w:t>
+      </w:r>
+      <w:proofErr w:type="spellStart"/>
+      <w:r>
+        <w:rPr>
+          <w:b/>
+          <w:bCs/>
+          <w:strike/>
+          <w:highlight w:val="yellow"/>
+        </w:rPr>
+        <w:t>mailchimp</w:t>
+      </w:r>
+      <w:proofErr w:type="spellEnd"/>
+    </w:p>
+    <w:p>
+      <w:pPr>
+        <w:pStyle w:val="ListParagraph"/>
+        <w:numPr>
+          <w:ilvl w:val="0"/>
+          <w:numId w:val="1"/>
+        </w:numPr>
+      </w:pPr>
+      <w:r>
+        <w:t xml:space="preserve">Server testing </w:t>
+      </w:r>
+    </w:p>
+    <w:p>
+      <w:pPr>
+        <w:pStyle w:val="ListParagraph"/>
+        <w:numPr>
+          <w:ilvl w:val="0"/>
+          <w:numId w:val="1"/>
+        </w:numPr>
+        <w:rPr>
+          <w:strike/>
+        </w:rPr>
+      </w:pPr>
+      <w:r>
+        <w:rPr>
+          <w:strike/>
+        </w:rPr>
+        <w:t>Content management</w:t>
+      </w:r>
+    </w:p>
+    <w:p>
+      <w:pPr>
+        <w:pStyle w:val="ListParagraph"/>
+        <w:numPr>
+          <w:ilvl w:val="1"/>
+          <w:numId w:val="1"/>
+        </w:numPr>
+        <w:rPr>
+          <w:b/>
+          <w:bCs/>
+        </w:rPr>
+      </w:pPr>
+      <w:r>
+        <w:rPr>
+          <w:b/>
+          <w:bCs/>
+          <w:strike/>
+        </w:rPr>
+        <w:t xml:space="preserve">JS &amp; </w:t>
+      </w:r>
+      <w:r>
+        <w:rPr>
+          <w:b/>
+          <w:bCs/>
+          <w:strike/>
+        </w:rPr>
+        <w:t xml:space="preserve">Jason for inventory </w:t>
+      </w:r>
+      <w:proofErr w:type="spellStart"/>
+      <w:r>
+        <w:rPr>
+          <w:b/>
+          <w:bCs/>
+          <w:strike/>
+        </w:rPr>
+        <w:t>management</w:t>
+      </w:r>
+      <w:r>
+        <w:rPr>
+          <w:b/>
+          <w:bCs/>
+        </w:rPr>
         <w:t>:</w:t>
       </w:r>
       <w:r>
         <w:rPr>
           <w:b/>
           <w:bCs/>
-        </w:rPr>
-        <w:t>Thank you page that redirect to home and clear cart</w:t>
-      </w:r>
-      <w:bookmarkStart w:id="0" w:name="_GoBack"/>
-      <w:bookmarkEnd w:id="0"/>
-    </w:p>
-    <w:p>
-      <w:pPr>
-        <w:pStyle w:val="ListParagraph"/>
-        <w:numPr>
-          <w:ilvl w:val="0"/>
-          <w:numId w:val="1"/>
-        </w:numPr>
-        <w:rPr>
-          <w:b/>
-          <w:bCs/>
-          <w:strike/>
-          <w:highlight w:val="yellow"/>
-        </w:rPr>
-      </w:pPr>
-      <w:r>
-        <w:rPr>
-          <w:b/>
-          <w:bCs/>
-          <w:strike/>
-          <w:highlight w:val="yellow"/>
-        </w:rPr>
-        <w:t>Submit to send form via POST</w:t>
-      </w:r>
-      <w:r>
-        <w:rPr>
-          <w:b/>
-          <w:bCs/>
-          <w:highlight w:val="yellow"/>
-        </w:rPr>
-        <w:t xml:space="preserve">: workaround with </w:t>
-      </w:r>
-      <w:proofErr w:type="spellStart"/>
-      <w:r>
-        <w:rPr>
-          <w:b/>
-          <w:bCs/>
-          <w:highlight w:val="yellow"/>
-        </w:rPr>
-        <w:t>mailchimp</w:t>
+          <w:strike/>
+          <w:highlight w:val="red"/>
+        </w:rPr>
+        <w:t>Have</w:t>
       </w:r>
       <w:proofErr w:type="spellEnd"/>
-    </w:p>
-    <w:p>
-      <w:pPr>
-        <w:pStyle w:val="ListParagraph"/>
-        <w:numPr>
-          <w:ilvl w:val="0"/>
-          <w:numId w:val="1"/>
-        </w:numPr>
-      </w:pPr>
-      <w:r>
-        <w:t xml:space="preserve">Server testing </w:t>
-      </w:r>
-    </w:p>
-    <w:p>
-      <w:pPr>
-        <w:pStyle w:val="ListParagraph"/>
-        <w:numPr>
-          <w:ilvl w:val="0"/>
-          <w:numId w:val="1"/>
-        </w:numPr>
-        <w:rPr>
-          <w:strike/>
-        </w:rPr>
-      </w:pPr>
-      <w:r>
-        <w:rPr>
-          <w:strike/>
-        </w:rPr>
-        <w:t>Content management</w:t>
-      </w:r>
-    </w:p>
-    <w:p>
-      <w:pPr>
-        <w:pStyle w:val="ListParagraph"/>
-        <w:numPr>
-          <w:ilvl w:val="1"/>
-          <w:numId w:val="1"/>
-        </w:numPr>
-        <w:rPr>
-          <w:b/>
-          <w:bCs/>
-        </w:rPr>
-      </w:pPr>
-      <w:r>
-        <w:rPr>
-          <w:b/>
-          <w:bCs/>
-          <w:strike/>
-        </w:rPr>
-        <w:t xml:space="preserve">JS &amp; </w:t>
-      </w:r>
-      <w:r>
-        <w:rPr>
-          <w:b/>
-          <w:bCs/>
-          <w:strike/>
-        </w:rPr>
-        <w:t xml:space="preserve">Jason for inventory </w:t>
-      </w:r>
-      <w:proofErr w:type="spellStart"/>
-      <w:r>
-        <w:rPr>
-          <w:b/>
-          <w:bCs/>
-          <w:strike/>
-        </w:rPr>
-        <w:t>management</w:t>
-      </w:r>
-      <w:r>
-        <w:rPr>
-          <w:b/>
-          <w:bCs/>
-        </w:rPr>
-        <w:t>:</w:t>
-      </w:r>
-      <w:r>
-        <w:rPr>
-          <w:b/>
-          <w:bCs/>
-          <w:highlight w:val="red"/>
-        </w:rPr>
-        <w:t>Have</w:t>
-      </w:r>
-      <w:proofErr w:type="spellEnd"/>
-      <w:r>
-        <w:rPr>
-          <w:b/>
-          <w:bCs/>
+      <w:r>
+        <w:rPr>
+          <w:b/>
+          <w:bCs/>
+          <w:strike/>
           <w:highlight w:val="red"/>
         </w:rPr>
         <w:t xml:space="preserve"> to maintain CSS correspond to length of Jason array!</w:t>

</xml_diff>